<commit_message>
ok i apparently forgot to do the test cases so here they are
</commit_message>
<xml_diff>
--- a/Test Cases.docx
+++ b/Test Cases.docx
@@ -1,6 +1,6 @@
 
 <file path=word/document.xml><?xml version="1.0" encoding="utf-8"?>
-<w:document xmlns:wpc="http://schemas.microsoft.com/office/word/2010/wordprocessingCanvas" xmlns:cx="http://schemas.microsoft.com/office/drawing/2014/chartex" xmlns:cx1="http://schemas.microsoft.com/office/drawing/2015/9/8/chartex" xmlns:cx2="http://schemas.microsoft.com/office/drawing/2015/10/21/chartex" xmlns:cx3="http://schemas.microsoft.com/office/drawing/2016/5/9/chartex" xmlns:cx4="http://schemas.microsoft.com/office/drawing/2016/5/10/chartex" xmlns:cx5="http://schemas.microsoft.com/office/drawing/2016/5/11/chartex" xmlns:cx6="http://schemas.microsoft.com/office/drawing/2016/5/12/chartex" xmlns:cx7="http://schemas.microsoft.com/office/drawing/2016/5/13/chartex" xmlns:cx8="http://schemas.microsoft.com/office/drawing/2016/5/14/chartex" xmlns:mc="http://schemas.openxmlformats.org/markup-compatibility/2006" xmlns:aink="http://schemas.microsoft.com/office/drawing/2016/ink" xmlns:am3d="http://schemas.microsoft.com/office/drawing/2017/model3d" xmlns:o="urn:schemas-microsoft-com:office:office" xmlns:oel="http://schemas.microsoft.com/office/2019/extlst" xmlns:r="http://schemas.openxmlformats.org/officeDocument/2006/relationships" xmlns:m="http://schemas.openxmlformats.org/officeDocument/2006/math" xmlns:v="urn:schemas-microsoft-com:vml" xmlns:wp14="http://schemas.microsoft.com/office/word/2010/wordprocessingDrawing" xmlns:wp="http://schemas.openxmlformats.org/drawingml/2006/wordprocessingDrawing" xmlns:w10="urn:schemas-microsoft-com:office:word" xmlns:w="http://schemas.openxmlformats.org/wordprocessingml/2006/main" xmlns:w14="http://schemas.microsoft.com/office/word/2010/wordml" xmlns:w15="http://schemas.microsoft.com/office/word/2012/wordml" xmlns:w16cex="http://schemas.microsoft.com/office/word/2018/wordml/cex" xmlns:w16cid="http://schemas.microsoft.com/office/word/2016/wordml/cid" xmlns:w16="http://schemas.microsoft.com/office/word/2018/wordml" xmlns:w16sdtdh="http://schemas.microsoft.com/office/word/2020/wordml/sdtdatahash" xmlns:w16se="http://schemas.microsoft.com/office/word/2015/wordml/symex" xmlns:wpg="http://schemas.microsoft.com/office/word/2010/wordprocessingGroup" xmlns:wpi="http://schemas.microsoft.com/office/word/2010/wordprocessingInk" xmlns:wne="http://schemas.microsoft.com/office/word/2006/wordml" xmlns:wps="http://schemas.microsoft.com/office/word/2010/wordprocessingShape" mc:Ignorable="w14 w15 w16se w16cid w16 w16cex w16sdtdh wp14">
+<w:document xmlns:wpc="http://schemas.microsoft.com/office/word/2010/wordprocessingCanvas" xmlns:cx="http://schemas.microsoft.com/office/drawing/2014/chartex" xmlns:cx1="http://schemas.microsoft.com/office/drawing/2015/9/8/chartex" xmlns:cx2="http://schemas.microsoft.com/office/drawing/2015/10/21/chartex" xmlns:cx3="http://schemas.microsoft.com/office/drawing/2016/5/9/chartex" xmlns:cx4="http://schemas.microsoft.com/office/drawing/2016/5/10/chartex" xmlns:cx5="http://schemas.microsoft.com/office/drawing/2016/5/11/chartex" xmlns:cx6="http://schemas.microsoft.com/office/drawing/2016/5/12/chartex" xmlns:cx7="http://schemas.microsoft.com/office/drawing/2016/5/13/chartex" xmlns:cx8="http://schemas.microsoft.com/office/drawing/2016/5/14/chartex" xmlns:mc="http://schemas.openxmlformats.org/markup-compatibility/2006" xmlns:aink="http://schemas.microsoft.com/office/drawing/2016/ink" xmlns:am3d="http://schemas.microsoft.com/office/drawing/2017/model3d" xmlns:o="urn:schemas-microsoft-com:office:office" xmlns:oel="http://schemas.microsoft.com/office/2019/extlst" xmlns:r="http://schemas.openxmlformats.org/officeDocument/2006/relationships" xmlns:m="http://schemas.openxmlformats.org/officeDocument/2006/math" xmlns:v="urn:schemas-microsoft-com:vml" xmlns:wp14="http://schemas.microsoft.com/office/word/2010/wordprocessingDrawing" xmlns:wp="http://schemas.openxmlformats.org/drawingml/2006/wordprocessingDrawing" xmlns:w10="urn:schemas-microsoft-com:office:word" xmlns:w="http://schemas.openxmlformats.org/wordprocessingml/2006/main" xmlns:w14="http://schemas.microsoft.com/office/word/2010/wordml" xmlns:w15="http://schemas.microsoft.com/office/word/2012/wordml" xmlns:w16cex="http://schemas.microsoft.com/office/word/2018/wordml/cex" xmlns:w16cid="http://schemas.microsoft.com/office/word/2016/wordml/cid" xmlns:w16="http://schemas.microsoft.com/office/word/2018/wordml" xmlns:w16du="http://schemas.microsoft.com/office/word/2023/wordml/word16du" xmlns:w16sdtdh="http://schemas.microsoft.com/office/word/2020/wordml/sdtdatahash" xmlns:w16sdtfl="http://schemas.microsoft.com/office/word/2024/wordml/sdtformatlock" xmlns:w16se="http://schemas.microsoft.com/office/word/2015/wordml/symex" xmlns:wpg="http://schemas.microsoft.com/office/word/2010/wordprocessingGroup" xmlns:wpi="http://schemas.microsoft.com/office/word/2010/wordprocessingInk" xmlns:wne="http://schemas.microsoft.com/office/word/2006/wordml" xmlns:wps="http://schemas.microsoft.com/office/word/2010/wordprocessingShape" mc:Ignorable="w14 w15 w16se w16cid w16 w16cex w16sdtdh w16sdtfl w16du wp14">
   <w:body>
     <w:tbl>
       <w:tblPr>
@@ -9,8 +9,8 @@
         <w:tblLook w:val="04A0" w:firstRow="1" w:lastRow="0" w:firstColumn="1" w:lastColumn="0" w:noHBand="0" w:noVBand="1"/>
       </w:tblPr>
       <w:tblGrid>
-        <w:gridCol w:w="8320"/>
-        <w:gridCol w:w="1030"/>
+        <w:gridCol w:w="7718"/>
+        <w:gridCol w:w="1632"/>
       </w:tblGrid>
       <w:tr>
         <w:trPr>
@@ -79,15 +79,7 @@
           </w:p>
           <w:p>
             <w:r>
-              <w:t xml:space="preserve">Server </w:t>
-            </w:r>
-            <w:proofErr w:type="spellStart"/>
-            <w:r>
-              <w:t>startup</w:t>
-            </w:r>
-            <w:proofErr w:type="spellEnd"/>
-            <w:r>
-              <w:t xml:space="preserve"> check with default arguments</w:t>
+              <w:t>Server startup check with default arguments</w:t>
             </w:r>
           </w:p>
           <w:p>
@@ -188,6 +180,13 @@
                 <w:bCs/>
               </w:rPr>
             </w:pPr>
+            <w:r>
+              <w:rPr>
+                <w:b/>
+                <w:bCs/>
+              </w:rPr>
+              <w:t>Pass</w:t>
+            </w:r>
           </w:p>
         </w:tc>
       </w:tr>
@@ -213,15 +212,7 @@
           </w:p>
           <w:p>
             <w:r>
-              <w:t xml:space="preserve">Client </w:t>
-            </w:r>
-            <w:proofErr w:type="spellStart"/>
-            <w:r>
-              <w:t>startup</w:t>
-            </w:r>
-            <w:proofErr w:type="spellEnd"/>
-            <w:r>
-              <w:t xml:space="preserve"> check without a login</w:t>
+              <w:t>Client startup check without a login</w:t>
             </w:r>
           </w:p>
           <w:p>
@@ -316,6 +307,13 @@
                 <w:bCs/>
               </w:rPr>
             </w:pPr>
+            <w:r>
+              <w:rPr>
+                <w:b/>
+                <w:bCs/>
+              </w:rPr>
+              <w:t>Pass</w:t>
+            </w:r>
           </w:p>
         </w:tc>
       </w:tr>
@@ -341,15 +339,7 @@
           </w:p>
           <w:p>
             <w:r>
-              <w:t xml:space="preserve">Client </w:t>
-            </w:r>
-            <w:proofErr w:type="spellStart"/>
-            <w:r>
-              <w:t>startup</w:t>
-            </w:r>
-            <w:proofErr w:type="spellEnd"/>
-            <w:r>
-              <w:t xml:space="preserve"> check with a login and without a server</w:t>
+              <w:t>Client startup check with a login and without a server</w:t>
             </w:r>
           </w:p>
           <w:p>
@@ -468,6 +458,13 @@
                 <w:bCs/>
               </w:rPr>
             </w:pPr>
+            <w:r>
+              <w:rPr>
+                <w:b/>
+                <w:bCs/>
+              </w:rPr>
+              <w:t>Pass</w:t>
+            </w:r>
           </w:p>
         </w:tc>
       </w:tr>
@@ -842,6 +839,14 @@
                 <w:bCs/>
               </w:rPr>
             </w:pPr>
+            <w:r>
+              <w:rPr>
+                <w:b/>
+                <w:bCs/>
+              </w:rPr>
+              <w:lastRenderedPageBreak/>
+              <w:t>Pass</w:t>
+            </w:r>
           </w:p>
         </w:tc>
       </w:tr>
@@ -1019,6 +1024,13 @@
                 <w:bCs/>
               </w:rPr>
             </w:pPr>
+            <w:r>
+              <w:rPr>
+                <w:b/>
+                <w:bCs/>
+              </w:rPr>
+              <w:t>Pass</w:t>
+            </w:r>
           </w:p>
         </w:tc>
       </w:tr>
@@ -1148,6 +1160,13 @@
                 <w:bCs/>
               </w:rPr>
             </w:pPr>
+            <w:r>
+              <w:rPr>
+                <w:b/>
+                <w:bCs/>
+              </w:rPr>
+              <w:t>Pass</w:t>
+            </w:r>
           </w:p>
         </w:tc>
       </w:tr>
@@ -1244,6 +1263,13 @@
                 <w:bCs/>
               </w:rPr>
             </w:pPr>
+            <w:r>
+              <w:rPr>
+                <w:b/>
+                <w:bCs/>
+              </w:rPr>
+              <w:t>Pass</w:t>
+            </w:r>
           </w:p>
         </w:tc>
       </w:tr>
@@ -1457,6 +1483,82 @@
                 <w:bCs/>
               </w:rPr>
             </w:pPr>
+            <w:r>
+              <w:rPr>
+                <w:b/>
+                <w:bCs/>
+              </w:rPr>
+              <w:t>Fail</w:t>
+            </w:r>
+          </w:p>
+          <w:p>
+            <w:pPr>
+              <w:rPr>
+                <w:b/>
+                <w:bCs/>
+              </w:rPr>
+            </w:pPr>
+          </w:p>
+          <w:p>
+            <w:pPr>
+              <w:rPr>
+                <w:b/>
+                <w:bCs/>
+              </w:rPr>
+            </w:pPr>
+            <w:r>
+              <w:rPr>
+                <w:b/>
+                <w:bCs/>
+              </w:rPr>
+              <w:t xml:space="preserve">After it displays </w:t>
+            </w:r>
+            <w:proofErr w:type="gramStart"/>
+            <w:r>
+              <w:rPr>
+                <w:b/>
+                <w:bCs/>
+              </w:rPr>
+              <w:t>The</w:t>
+            </w:r>
+            <w:proofErr w:type="gramEnd"/>
+            <w:r>
+              <w:rPr>
+                <w:b/>
+                <w:bCs/>
+              </w:rPr>
+              <w:t xml:space="preserve"> server has shut down, it then displays another line of Connection closed on the client side. I cannot change this without editing </w:t>
+            </w:r>
+            <w:proofErr w:type="spellStart"/>
+            <w:r>
+              <w:rPr>
+                <w:b/>
+                <w:bCs/>
+              </w:rPr>
+              <w:t>AbstractServe</w:t>
+            </w:r>
+            <w:r>
+              <w:rPr>
+                <w:b/>
+                <w:bCs/>
+              </w:rPr>
+              <w:t>r</w:t>
+            </w:r>
+            <w:proofErr w:type="spellEnd"/>
+            <w:r>
+              <w:rPr>
+                <w:b/>
+                <w:bCs/>
+              </w:rPr>
+              <w:t>. Everything else works as intended except for the extra line,</w:t>
+            </w:r>
+            <w:r>
+              <w:rPr>
+                <w:b/>
+                <w:bCs/>
+              </w:rPr>
+              <w:t xml:space="preserve"> so I’m assuming this is fine and isn’t a major error in my code.</w:t>
+            </w:r>
           </w:p>
         </w:tc>
       </w:tr>
@@ -1622,6 +1724,13 @@
                 <w:bCs/>
               </w:rPr>
             </w:pPr>
+            <w:r>
+              <w:rPr>
+                <w:b/>
+                <w:bCs/>
+              </w:rPr>
+              <w:t>Pass</w:t>
+            </w:r>
           </w:p>
         </w:tc>
       </w:tr>
@@ -1716,6 +1825,7 @@
           </w:p>
           <w:p>
             <w:r>
+              <w:lastRenderedPageBreak/>
               <w:t>Cleanup: (If client is still active)</w:t>
             </w:r>
           </w:p>
@@ -1736,6 +1846,61 @@
                 <w:bCs/>
               </w:rPr>
             </w:pPr>
+            <w:r>
+              <w:rPr>
+                <w:b/>
+                <w:bCs/>
+              </w:rPr>
+              <w:lastRenderedPageBreak/>
+              <w:t>Fail</w:t>
+            </w:r>
+          </w:p>
+          <w:p>
+            <w:pPr>
+              <w:rPr>
+                <w:b/>
+                <w:bCs/>
+              </w:rPr>
+            </w:pPr>
+          </w:p>
+          <w:p>
+            <w:pPr>
+              <w:rPr>
+                <w:b/>
+                <w:bCs/>
+              </w:rPr>
+            </w:pPr>
+            <w:r>
+              <w:rPr>
+                <w:b/>
+                <w:bCs/>
+              </w:rPr>
+              <w:t xml:space="preserve">Similarly to above, the console displays Connection closed, but </w:t>
+            </w:r>
+            <w:r>
+              <w:rPr>
+                <w:b/>
+                <w:bCs/>
+              </w:rPr>
+              <w:lastRenderedPageBreak/>
+              <w:t xml:space="preserve">again, if I tried to change this it would require me to go into </w:t>
+            </w:r>
+            <w:proofErr w:type="spellStart"/>
+            <w:r>
+              <w:rPr>
+                <w:b/>
+                <w:bCs/>
+              </w:rPr>
+              <w:t>AbstractClient</w:t>
+            </w:r>
+            <w:proofErr w:type="spellEnd"/>
+            <w:r>
+              <w:rPr>
+                <w:b/>
+                <w:bCs/>
+              </w:rPr>
+              <w:t>. Apart from that one extra line, everything works as intended, so I’m assuming this is not a major error.</w:t>
+            </w:r>
           </w:p>
         </w:tc>
       </w:tr>
@@ -1756,6 +1921,7 @@
                 <w:b/>
                 <w:bCs/>
               </w:rPr>
+              <w:lastRenderedPageBreak/>
               <w:t>Testcase 2011</w:t>
             </w:r>
           </w:p>
@@ -1807,7 +1973,6 @@
               </w:numPr>
             </w:pPr>
             <w:r>
-              <w:lastRenderedPageBreak/>
               <w:t xml:space="preserve">Client disconnects and displays Connection closed.  </w:t>
             </w:r>
           </w:p>
@@ -1839,6 +2004,13 @@
                 <w:bCs/>
               </w:rPr>
             </w:pPr>
+            <w:r>
+              <w:rPr>
+                <w:b/>
+                <w:bCs/>
+              </w:rPr>
+              <w:t>Pass</w:t>
+            </w:r>
           </w:p>
         </w:tc>
       </w:tr>
@@ -1959,6 +2131,13 @@
                 <w:bCs/>
               </w:rPr>
             </w:pPr>
+            <w:r>
+              <w:rPr>
+                <w:b/>
+                <w:bCs/>
+              </w:rPr>
+              <w:t>Pass</w:t>
+            </w:r>
           </w:p>
         </w:tc>
       </w:tr>
@@ -2054,15 +2233,7 @@
               <w:pStyle w:val="ListParagraph"/>
             </w:pPr>
             <w:r>
-              <w:t>(</w:t>
-            </w:r>
-            <w:proofErr w:type="gramStart"/>
-            <w:r>
-              <w:t>replace</w:t>
-            </w:r>
-            <w:proofErr w:type="gramEnd"/>
-            <w:r>
-              <w:t xml:space="preserve"> the parameters by appropriate values). </w:t>
+              <w:t xml:space="preserve">(replace the parameters by appropriate values). </w:t>
             </w:r>
           </w:p>
           <w:p>
@@ -2094,6 +2265,60 @@
                 <w:bCs/>
               </w:rPr>
             </w:pPr>
+            <w:r>
+              <w:rPr>
+                <w:b/>
+                <w:bCs/>
+              </w:rPr>
+              <w:t>Fail</w:t>
+            </w:r>
+          </w:p>
+          <w:p>
+            <w:pPr>
+              <w:rPr>
+                <w:b/>
+                <w:bCs/>
+              </w:rPr>
+            </w:pPr>
+          </w:p>
+          <w:p>
+            <w:pPr>
+              <w:rPr>
+                <w:b/>
+                <w:bCs/>
+              </w:rPr>
+            </w:pPr>
+            <w:r>
+              <w:rPr>
+                <w:b/>
+                <w:bCs/>
+              </w:rPr>
+              <w:t xml:space="preserve">This time there actually seems to be a major error with my code. For some reason, no matter what value is inputted, the host will be unable to be </w:t>
+            </w:r>
+            <w:r>
+              <w:rPr>
+                <w:b/>
+                <w:bCs/>
+              </w:rPr>
+              <w:lastRenderedPageBreak/>
+              <w:t xml:space="preserve">passed to the constructor of </w:t>
+            </w:r>
+            <w:proofErr w:type="spellStart"/>
+            <w:r>
+              <w:rPr>
+                <w:b/>
+                <w:bCs/>
+              </w:rPr>
+              <w:t>ClientConsole</w:t>
+            </w:r>
+            <w:proofErr w:type="spellEnd"/>
+            <w:r>
+              <w:rPr>
+                <w:b/>
+                <w:bCs/>
+              </w:rPr>
+              <w:t>. I spent like half an hour trying to debug this and I just have no clue why it’s happening.</w:t>
+            </w:r>
           </w:p>
         </w:tc>
       </w:tr>
@@ -2110,7 +2335,7 @@
 </file>
 
 <file path=word/numbering.xml><?xml version="1.0" encoding="utf-8"?>
-<w:numbering xmlns:wpc="http://schemas.microsoft.com/office/word/2010/wordprocessingCanvas" xmlns:cx="http://schemas.microsoft.com/office/drawing/2014/chartex" xmlns:cx1="http://schemas.microsoft.com/office/drawing/2015/9/8/chartex" xmlns:cx2="http://schemas.microsoft.com/office/drawing/2015/10/21/chartex" xmlns:cx3="http://schemas.microsoft.com/office/drawing/2016/5/9/chartex" xmlns:cx4="http://schemas.microsoft.com/office/drawing/2016/5/10/chartex" xmlns:cx5="http://schemas.microsoft.com/office/drawing/2016/5/11/chartex" xmlns:cx6="http://schemas.microsoft.com/office/drawing/2016/5/12/chartex" xmlns:cx7="http://schemas.microsoft.com/office/drawing/2016/5/13/chartex" xmlns:cx8="http://schemas.microsoft.com/office/drawing/2016/5/14/chartex" xmlns:mc="http://schemas.openxmlformats.org/markup-compatibility/2006" xmlns:aink="http://schemas.microsoft.com/office/drawing/2016/ink" xmlns:am3d="http://schemas.microsoft.com/office/drawing/2017/model3d" xmlns:o="urn:schemas-microsoft-com:office:office" xmlns:oel="http://schemas.microsoft.com/office/2019/extlst" xmlns:r="http://schemas.openxmlformats.org/officeDocument/2006/relationships" xmlns:m="http://schemas.openxmlformats.org/officeDocument/2006/math" xmlns:v="urn:schemas-microsoft-com:vml" xmlns:wp14="http://schemas.microsoft.com/office/word/2010/wordprocessingDrawing" xmlns:wp="http://schemas.openxmlformats.org/drawingml/2006/wordprocessingDrawing" xmlns:w10="urn:schemas-microsoft-com:office:word" xmlns:w="http://schemas.openxmlformats.org/wordprocessingml/2006/main" xmlns:w14="http://schemas.microsoft.com/office/word/2010/wordml" xmlns:w15="http://schemas.microsoft.com/office/word/2012/wordml" xmlns:w16cex="http://schemas.microsoft.com/office/word/2018/wordml/cex" xmlns:w16cid="http://schemas.microsoft.com/office/word/2016/wordml/cid" xmlns:w16="http://schemas.microsoft.com/office/word/2018/wordml" xmlns:w16sdtdh="http://schemas.microsoft.com/office/word/2020/wordml/sdtdatahash" xmlns:w16se="http://schemas.microsoft.com/office/word/2015/wordml/symex" xmlns:wpg="http://schemas.microsoft.com/office/word/2010/wordprocessingGroup" xmlns:wpi="http://schemas.microsoft.com/office/word/2010/wordprocessingInk" xmlns:wne="http://schemas.microsoft.com/office/word/2006/wordml" xmlns:wps="http://schemas.microsoft.com/office/word/2010/wordprocessingShape" mc:Ignorable="w14 w15 w16se w16cid w16 w16cex w16sdtdh wp14">
+<w:numbering xmlns:wpc="http://schemas.microsoft.com/office/word/2010/wordprocessingCanvas" xmlns:cx="http://schemas.microsoft.com/office/drawing/2014/chartex" xmlns:cx1="http://schemas.microsoft.com/office/drawing/2015/9/8/chartex" xmlns:cx2="http://schemas.microsoft.com/office/drawing/2015/10/21/chartex" xmlns:cx3="http://schemas.microsoft.com/office/drawing/2016/5/9/chartex" xmlns:cx4="http://schemas.microsoft.com/office/drawing/2016/5/10/chartex" xmlns:cx5="http://schemas.microsoft.com/office/drawing/2016/5/11/chartex" xmlns:cx6="http://schemas.microsoft.com/office/drawing/2016/5/12/chartex" xmlns:cx7="http://schemas.microsoft.com/office/drawing/2016/5/13/chartex" xmlns:cx8="http://schemas.microsoft.com/office/drawing/2016/5/14/chartex" xmlns:mc="http://schemas.openxmlformats.org/markup-compatibility/2006" xmlns:aink="http://schemas.microsoft.com/office/drawing/2016/ink" xmlns:am3d="http://schemas.microsoft.com/office/drawing/2017/model3d" xmlns:o="urn:schemas-microsoft-com:office:office" xmlns:oel="http://schemas.microsoft.com/office/2019/extlst" xmlns:r="http://schemas.openxmlformats.org/officeDocument/2006/relationships" xmlns:m="http://schemas.openxmlformats.org/officeDocument/2006/math" xmlns:v="urn:schemas-microsoft-com:vml" xmlns:wp14="http://schemas.microsoft.com/office/word/2010/wordprocessingDrawing" xmlns:wp="http://schemas.openxmlformats.org/drawingml/2006/wordprocessingDrawing" xmlns:w10="urn:schemas-microsoft-com:office:word" xmlns:w="http://schemas.openxmlformats.org/wordprocessingml/2006/main" xmlns:w14="http://schemas.microsoft.com/office/word/2010/wordml" xmlns:w15="http://schemas.microsoft.com/office/word/2012/wordml" xmlns:w16cex="http://schemas.microsoft.com/office/word/2018/wordml/cex" xmlns:w16cid="http://schemas.microsoft.com/office/word/2016/wordml/cid" xmlns:w16="http://schemas.microsoft.com/office/word/2018/wordml" xmlns:w16du="http://schemas.microsoft.com/office/word/2023/wordml/word16du" xmlns:w16sdtdh="http://schemas.microsoft.com/office/word/2020/wordml/sdtdatahash" xmlns:w16sdtfl="http://schemas.microsoft.com/office/word/2024/wordml/sdtformatlock" xmlns:w16se="http://schemas.microsoft.com/office/word/2015/wordml/symex" xmlns:wpg="http://schemas.microsoft.com/office/word/2010/wordprocessingGroup" xmlns:wpi="http://schemas.microsoft.com/office/word/2010/wordprocessingInk" xmlns:wne="http://schemas.microsoft.com/office/word/2006/wordml" xmlns:wps="http://schemas.microsoft.com/office/word/2010/wordprocessingShape" mc:Ignorable="w14 w15 w16se w16cid w16 w16cex w16sdtdh w16sdtfl w16du wp14">
   <w:abstractNum w:abstractNumId="0" w15:restartNumberingAfterBreak="0">
     <w:nsid w:val="003B7F79"/>
     <w:multiLevelType w:val="hybridMultilevel"/>
@@ -6337,7 +6562,7 @@
 </file>
 
 <file path=word/styles.xml><?xml version="1.0" encoding="utf-8"?>
-<w:styles xmlns:mc="http://schemas.openxmlformats.org/markup-compatibility/2006" xmlns:r="http://schemas.openxmlformats.org/officeDocument/2006/relationships" xmlns:w="http://schemas.openxmlformats.org/wordprocessingml/2006/main" xmlns:w14="http://schemas.microsoft.com/office/word/2010/wordml" xmlns:w15="http://schemas.microsoft.com/office/word/2012/wordml" xmlns:w16cex="http://schemas.microsoft.com/office/word/2018/wordml/cex" xmlns:w16cid="http://schemas.microsoft.com/office/word/2016/wordml/cid" xmlns:w16="http://schemas.microsoft.com/office/word/2018/wordml" xmlns:w16sdtdh="http://schemas.microsoft.com/office/word/2020/wordml/sdtdatahash" xmlns:w16se="http://schemas.microsoft.com/office/word/2015/wordml/symex" mc:Ignorable="w14 w15 w16se w16cid w16 w16cex w16sdtdh">
+<w:styles xmlns:mc="http://schemas.openxmlformats.org/markup-compatibility/2006" xmlns:r="http://schemas.openxmlformats.org/officeDocument/2006/relationships" xmlns:w="http://schemas.openxmlformats.org/wordprocessingml/2006/main" xmlns:w14="http://schemas.microsoft.com/office/word/2010/wordml" xmlns:w15="http://schemas.microsoft.com/office/word/2012/wordml" xmlns:w16cex="http://schemas.microsoft.com/office/word/2018/wordml/cex" xmlns:w16cid="http://schemas.microsoft.com/office/word/2016/wordml/cid" xmlns:w16="http://schemas.microsoft.com/office/word/2018/wordml" xmlns:w16du="http://schemas.microsoft.com/office/word/2023/wordml/word16du" xmlns:w16sdtdh="http://schemas.microsoft.com/office/word/2020/wordml/sdtdatahash" xmlns:w16sdtfl="http://schemas.microsoft.com/office/word/2024/wordml/sdtformatlock" xmlns:w16se="http://schemas.microsoft.com/office/word/2015/wordml/symex" mc:Ignorable="w14 w15 w16se w16cid w16 w16cex w16sdtdh w16sdtfl w16du">
   <w:docDefaults>
     <w:rPrDefault>
       <w:rPr>

</xml_diff>